<commit_message>
MALS-1114/1115 resolve missing Game/Fur farm dates in renewals
</commit_message>
<xml_diff>
--- a/app/server/static/templates/notices/Renewal_FurFarm_Template.docx
+++ b/app/server/static/templates/notices/Renewal_FurFarm_Template.docx
@@ -102,12 +102,13 @@
         <w:t>{</w:t>
       </w:r>
       <w:proofErr w:type="spellStart"/>
-      <w:proofErr w:type="gramStart"/>
-      <w:r>
-        <w:t>d.StartDate</w:t>
+      <w:r>
+        <w:t>d.</w:t>
+      </w:r>
+      <w:r>
+        <w:t>LicenceStart</w:t>
       </w:r>
       <w:proofErr w:type="spellEnd"/>
-      <w:proofErr w:type="gramEnd"/>
       <w:r>
         <w:t>}</w:t>
       </w:r>
@@ -119,7 +120,10 @@
       </w:r>
       <w:proofErr w:type="spellStart"/>
       <w:r>
-        <w:t>d.ExpiryDate</w:t>
+        <w:t>d.</w:t>
+      </w:r>
+      <w:r>
+        <w:t>LicenceExpiry</w:t>
       </w:r>
       <w:proofErr w:type="spellEnd"/>
       <w:r>
@@ -144,7 +148,6 @@
         <w:t>{</w:t>
       </w:r>
       <w:proofErr w:type="spellStart"/>
-      <w:proofErr w:type="gramStart"/>
       <w:r>
         <w:t>d.</w:t>
       </w:r>
@@ -152,7 +155,6 @@
         <w:t>LicenceHolderCompany</w:t>
       </w:r>
       <w:proofErr w:type="spellEnd"/>
-      <w:proofErr w:type="gramEnd"/>
       <w:r>
         <w:t>}</w:t>
       </w:r>
@@ -167,12 +169,10 @@
         <w:t>{</w:t>
       </w:r>
       <w:proofErr w:type="spellStart"/>
-      <w:proofErr w:type="gramStart"/>
       <w:r>
         <w:t>d.MailingAddress</w:t>
       </w:r>
       <w:proofErr w:type="spellEnd"/>
-      <w:proofErr w:type="gramEnd"/>
       <w:r>
         <w:t>}</w:t>
       </w:r>
@@ -189,12 +189,10 @@
         <w:t>{</w:t>
       </w:r>
       <w:proofErr w:type="spellStart"/>
-      <w:proofErr w:type="gramStart"/>
       <w:r>
         <w:t>d.MailingCity</w:t>
       </w:r>
       <w:proofErr w:type="spellEnd"/>
-      <w:proofErr w:type="gramEnd"/>
       <w:r>
         <w:t>}</w:t>
       </w:r>
@@ -223,12 +221,10 @@
         <w:t>{</w:t>
       </w:r>
       <w:proofErr w:type="spellStart"/>
-      <w:proofErr w:type="gramStart"/>
       <w:r>
         <w:t>d.PostCode</w:t>
       </w:r>
       <w:proofErr w:type="spellEnd"/>
-      <w:proofErr w:type="gramEnd"/>
       <w:r>
         <w:t>}</w:t>
       </w:r>
@@ -259,12 +255,10 @@
         <w:t>{</w:t>
       </w:r>
       <w:proofErr w:type="spellStart"/>
-      <w:proofErr w:type="gramStart"/>
       <w:r>
         <w:t>d.LicenceNumber</w:t>
       </w:r>
       <w:proofErr w:type="spellEnd"/>
-      <w:proofErr w:type="gramEnd"/>
       <w:r>
         <w:t>}</w:t>
       </w:r>
@@ -301,12 +295,10 @@
         <w:t>{</w:t>
       </w:r>
       <w:proofErr w:type="spellStart"/>
-      <w:proofErr w:type="gramStart"/>
       <w:r>
         <w:t>d.SiteMailingAddress</w:t>
       </w:r>
       <w:proofErr w:type="spellEnd"/>
-      <w:proofErr w:type="gramEnd"/>
       <w:r>
         <w:t>}</w:t>
       </w:r>
@@ -328,12 +320,10 @@
         <w:t>{</w:t>
       </w:r>
       <w:proofErr w:type="spellStart"/>
-      <w:proofErr w:type="gramStart"/>
       <w:r>
         <w:t>d.SiteMailingCity</w:t>
       </w:r>
       <w:proofErr w:type="spellEnd"/>
-      <w:proofErr w:type="gramEnd"/>
       <w:r>
         <w:t>}, {</w:t>
       </w:r>
@@ -358,7 +348,6 @@
         <w:t>{</w:t>
       </w:r>
       <w:proofErr w:type="spellStart"/>
-      <w:proofErr w:type="gramStart"/>
       <w:r>
         <w:t>d.Site</w:t>
       </w:r>
@@ -366,7 +355,6 @@
         <w:t>PostCode</w:t>
       </w:r>
       <w:proofErr w:type="spellEnd"/>
-      <w:proofErr w:type="gramEnd"/>
       <w:r>
         <w:t>}</w:t>
       </w:r>
@@ -382,15 +370,7 @@
         <w:jc w:val="both"/>
       </w:pPr>
       <w:r>
-        <w:t xml:space="preserve"> _______________________________________</w:t>
-      </w:r>
-      <w:proofErr w:type="gramStart"/>
-      <w:r>
-        <w:t>_  Tel</w:t>
-      </w:r>
-      <w:proofErr w:type="gramEnd"/>
-      <w:r>
-        <w:t>: _______________</w:t>
+        <w:t xml:space="preserve"> ________________________________________  Tel: _______________</w:t>
       </w:r>
     </w:p>
     <w:p>
@@ -410,21 +390,7 @@
         <w:rPr>
           <w:b/>
         </w:rPr>
-        <w:t xml:space="preserve">Animal Inventory </w:t>
-      </w:r>
-      <w:proofErr w:type="gramStart"/>
-      <w:r>
-        <w:rPr>
-          <w:b/>
-        </w:rPr>
-        <w:t>At</w:t>
-      </w:r>
-      <w:proofErr w:type="gramEnd"/>
-      <w:r>
-        <w:rPr>
-          <w:b/>
-        </w:rPr>
-        <w:t xml:space="preserve"> Time of Licensing</w:t>
+        <w:t>Animal Inventory At Time of Licensing</w:t>
       </w:r>
     </w:p>
     <w:p>
@@ -555,7 +521,6 @@
               <w:t>{</w:t>
             </w:r>
             <w:proofErr w:type="spellStart"/>
-            <w:proofErr w:type="gramStart"/>
             <w:r>
               <w:t>d.</w:t>
             </w:r>
@@ -563,7 +528,6 @@
               <w:t>SpeciesInventory</w:t>
             </w:r>
             <w:proofErr w:type="spellEnd"/>
-            <w:proofErr w:type="gramEnd"/>
             <w:r>
               <w:t>[</w:t>
             </w:r>
@@ -652,12 +616,10 @@
               <w:t>{</w:t>
             </w:r>
             <w:proofErr w:type="spellStart"/>
-            <w:proofErr w:type="gramStart"/>
             <w:r>
               <w:t>d.SpeciesInventory</w:t>
             </w:r>
             <w:proofErr w:type="spellEnd"/>
-            <w:proofErr w:type="gramEnd"/>
             <w:r>
               <w:t>[i+1].Species}</w:t>
             </w:r>
@@ -931,29 +893,7 @@
           <w:szCs w:val="18"/>
           <w:lang w:eastAsia="en-US"/>
         </w:rPr>
-        <w:t>Telephone</w:t>
-      </w:r>
-      <w:proofErr w:type="gramStart"/>
-      <w:r>
-        <w:rPr>
-          <w:rFonts w:ascii="Arial" w:hAnsi="Arial"/>
-          <w:b/>
-          <w:sz w:val="18"/>
-          <w:szCs w:val="18"/>
-          <w:lang w:eastAsia="en-US"/>
-        </w:rPr>
-        <w:t>:  (</w:t>
-      </w:r>
-      <w:proofErr w:type="gramEnd"/>
-      <w:r>
-        <w:rPr>
-          <w:rFonts w:ascii="Arial" w:hAnsi="Arial"/>
-          <w:b/>
-          <w:sz w:val="18"/>
-          <w:szCs w:val="18"/>
-          <w:lang w:eastAsia="en-US"/>
-        </w:rPr>
-        <w:t>778) 666-0560</w:t>
+        <w:t>Telephone:  (778) 666-0560</w:t>
       </w:r>
       <w:r>
         <w:rPr>
@@ -1778,6 +1718,15 @@
 </file>
 
 <file path=customXml/item1.xml><?xml version="1.0" encoding="utf-8"?>
+<?mso-contentType ?>
+<FormTemplates xmlns="http://schemas.microsoft.com/sharepoint/v3/contenttype/forms">
+  <Display>DocumentLibraryForm</Display>
+  <Edit>DocumentLibraryForm</Edit>
+  <New>DocumentLibraryForm</New>
+</FormTemplates>
+</file>
+
+<file path=customXml/item2.xml><?xml version="1.0" encoding="utf-8"?>
 <ct:contentTypeSchema xmlns:ct="http://schemas.microsoft.com/office/2006/metadata/contentType" xmlns:ma="http://schemas.microsoft.com/office/2006/metadata/properties/metaAttributes" ct:_="" ma:_="" ma:contentTypeName="Document" ma:contentTypeID="0x010100B8CBF3948AF16E4A9427EB9CB0C3AFDB" ma:contentTypeVersion="11" ma:contentTypeDescription="Create a new document." ma:contentTypeScope="" ma:versionID="9fc8a81a77eeb73bda9729b3f784b8c4">
   <xsd:schema xmlns:xsd="http://www.w3.org/2001/XMLSchema" xmlns:xs="http://www.w3.org/2001/XMLSchema" xmlns:p="http://schemas.microsoft.com/office/2006/metadata/properties" xmlns:ns2="bc8b8595-9fa1-49bc-a016-2621e7bde64e" xmlns:ns3="e1c8ebbc-f196-4c28-98e9-1900bd408e79" targetNamespace="http://schemas.microsoft.com/office/2006/metadata/properties" ma:root="true" ma:fieldsID="88ad40c7f0e134defa4acd5e486d3459" ns2:_="" ns3:_="">
     <xsd:import namespace="bc8b8595-9fa1-49bc-a016-2621e7bde64e"/>
@@ -1988,15 +1937,6 @@
 </ct:contentTypeSchema>
 </file>
 
-<file path=customXml/item2.xml><?xml version="1.0" encoding="utf-8"?>
-<?mso-contentType ?>
-<FormTemplates xmlns="http://schemas.microsoft.com/sharepoint/v3/contenttype/forms">
-  <Display>DocumentLibraryForm</Display>
-  <Edit>DocumentLibraryForm</Edit>
-  <New>DocumentLibraryForm</New>
-</FormTemplates>
-</file>
-
 <file path=customXml/item3.xml><?xml version="1.0" encoding="utf-8"?>
 <p:properties xmlns:p="http://schemas.microsoft.com/office/2006/metadata/properties" xmlns:xsi="http://www.w3.org/2001/XMLSchema-instance" xmlns:pc="http://schemas.microsoft.com/office/infopath/2007/PartnerControls">
   <documentManagement/>
@@ -2004,6 +1944,14 @@
 </file>
 
 <file path=customXml/itemProps1.xml><?xml version="1.0" encoding="utf-8"?>
+<ds:datastoreItem xmlns:ds="http://schemas.openxmlformats.org/officeDocument/2006/customXml" ds:itemID="{0C8D5589-F468-47C2-BBF6-D3A314C57620}">
+  <ds:schemaRefs>
+    <ds:schemaRef ds:uri="http://schemas.microsoft.com/sharepoint/v3/contenttype/forms"/>
+  </ds:schemaRefs>
+</ds:datastoreItem>
+</file>
+
+<file path=customXml/itemProps2.xml><?xml version="1.0" encoding="utf-8"?>
 <ds:datastoreItem xmlns:ds="http://schemas.openxmlformats.org/officeDocument/2006/customXml" ds:itemID="{907417D4-F815-476A-9316-0D3566C6FAD6}">
   <ds:schemaRefs>
     <ds:schemaRef ds:uri="http://schemas.microsoft.com/office/2006/metadata/contentType"/>
@@ -2022,14 +1970,6 @@
 </ds:datastoreItem>
 </file>
 
-<file path=customXml/itemProps2.xml><?xml version="1.0" encoding="utf-8"?>
-<ds:datastoreItem xmlns:ds="http://schemas.openxmlformats.org/officeDocument/2006/customXml" ds:itemID="{0C8D5589-F468-47C2-BBF6-D3A314C57620}">
-  <ds:schemaRefs>
-    <ds:schemaRef ds:uri="http://schemas.microsoft.com/sharepoint/v3/contenttype/forms"/>
-  </ds:schemaRefs>
-</ds:datastoreItem>
-</file>
-
 <file path=customXml/itemProps3.xml><?xml version="1.0" encoding="utf-8"?>
 <ds:datastoreItem xmlns:ds="http://schemas.openxmlformats.org/officeDocument/2006/customXml" ds:itemID="{7E2250A5-DA95-4DA9-997B-7EF112216CEF}">
   <ds:schemaRefs>

</xml_diff>